<commit_message>
Finish api.info models and interfaces
</commit_message>
<xml_diff>
--- a/Project data structure.docx
+++ b/Project data structure.docx
@@ -88,7 +88,10 @@
         </w:numPr>
       </w:pPr>
       <w:r>
-        <w:t>About Abdelaziz Rashed paragraph</w:t>
+        <w:t xml:space="preserve">Abdelaziz Rashed about long </w:t>
+      </w:r>
+      <w:r>
+        <w:t>paragraph</w:t>
       </w:r>
     </w:p>
     <w:p>
@@ -100,164 +103,170 @@
         </w:numPr>
       </w:pPr>
       <w:r>
-        <w:t>About Abdelaziz Rashed short description</w:t>
-      </w:r>
-    </w:p>
-    <w:p>
-      <w:pPr>
-        <w:pStyle w:val="ListParagraph"/>
-        <w:numPr>
-          <w:ilvl w:val="0"/>
-          <w:numId w:val="1"/>
-        </w:numPr>
-      </w:pPr>
-      <w:r>
-        <w:t>Abdelaziz Rashed email</w:t>
-      </w:r>
-    </w:p>
-    <w:p>
-      <w:pPr>
-        <w:pStyle w:val="ListParagraph"/>
-        <w:numPr>
-          <w:ilvl w:val="0"/>
-          <w:numId w:val="1"/>
-        </w:numPr>
-      </w:pPr>
-      <w:r>
-        <w:t>Abdelaziz Rashed phone numbers</w:t>
-      </w:r>
-    </w:p>
-    <w:p>
-      <w:r>
-        <w:t>Auth</w:t>
-      </w:r>
-    </w:p>
-    <w:p>
-      <w:pPr>
-        <w:pStyle w:val="ListParagraph"/>
-        <w:numPr>
-          <w:ilvl w:val="0"/>
-          <w:numId w:val="2"/>
-        </w:numPr>
-      </w:pPr>
-      <w:r>
-        <w:t>Username</w:t>
-      </w:r>
-    </w:p>
-    <w:p>
-      <w:pPr>
-        <w:pStyle w:val="ListParagraph"/>
-        <w:numPr>
-          <w:ilvl w:val="0"/>
-          <w:numId w:val="2"/>
-        </w:numPr>
-      </w:pPr>
-      <w:r>
-        <w:t>Email</w:t>
-      </w:r>
-    </w:p>
-    <w:p>
-      <w:pPr>
-        <w:pStyle w:val="ListParagraph"/>
-        <w:numPr>
-          <w:ilvl w:val="0"/>
-          <w:numId w:val="2"/>
-        </w:numPr>
-      </w:pPr>
-      <w:r>
-        <w:t>password</w:t>
-      </w:r>
-    </w:p>
-    <w:p>
-      <w:r>
-        <w:t>Certificates</w:t>
-      </w:r>
-    </w:p>
-    <w:p>
-      <w:pPr>
-        <w:pStyle w:val="ListParagraph"/>
-        <w:numPr>
-          <w:ilvl w:val="0"/>
-          <w:numId w:val="10"/>
-        </w:numPr>
-      </w:pPr>
-      <w:r>
-        <w:t>certificate id</w:t>
-      </w:r>
-    </w:p>
-    <w:p>
-      <w:pPr>
-        <w:pStyle w:val="ListParagraph"/>
-        <w:numPr>
-          <w:ilvl w:val="0"/>
-          <w:numId w:val="10"/>
-        </w:numPr>
-      </w:pPr>
-      <w:r>
-        <w:t>certificate title</w:t>
-      </w:r>
-    </w:p>
-    <w:p>
-      <w:pPr>
-        <w:pStyle w:val="ListParagraph"/>
-        <w:numPr>
-          <w:ilvl w:val="0"/>
-          <w:numId w:val="10"/>
-        </w:numPr>
-      </w:pPr>
-      <w:r>
-        <w:t>certificate short description</w:t>
-      </w:r>
-    </w:p>
-    <w:p>
-      <w:pPr>
-        <w:pStyle w:val="ListParagraph"/>
-        <w:numPr>
-          <w:ilvl w:val="0"/>
-          <w:numId w:val="10"/>
-        </w:numPr>
-      </w:pPr>
-      <w:r>
-        <w:t>certificate long description</w:t>
-      </w:r>
-    </w:p>
-    <w:p>
-      <w:pPr>
-        <w:pStyle w:val="ListParagraph"/>
-        <w:numPr>
-          <w:ilvl w:val="0"/>
-          <w:numId w:val="10"/>
-        </w:numPr>
-      </w:pPr>
-      <w:r>
-        <w:t>certificate link</w:t>
-      </w:r>
-    </w:p>
-    <w:p>
-      <w:pPr>
-        <w:pStyle w:val="ListParagraph"/>
-        <w:numPr>
-          <w:ilvl w:val="0"/>
-          <w:numId w:val="10"/>
-        </w:numPr>
-      </w:pPr>
-      <w:r>
-        <w:t>issuing entity</w:t>
-      </w:r>
-    </w:p>
-    <w:p>
-      <w:pPr>
-        <w:pStyle w:val="ListParagraph"/>
-        <w:numPr>
-          <w:ilvl w:val="0"/>
-          <w:numId w:val="10"/>
-        </w:numPr>
-      </w:pPr>
-      <w:r>
-        <w:t>issuing date</w:t>
+        <w:t xml:space="preserve">Abdelaziz Rashed </w:t>
+      </w:r>
+      <w:r>
+        <w:t xml:space="preserve">about </w:t>
       </w:r>
       <w:bookmarkStart w:id="0" w:name="_GoBack"/>
       <w:bookmarkEnd w:id="0"/>
+      <w:r>
+        <w:t>short description</w:t>
+      </w:r>
+    </w:p>
+    <w:p>
+      <w:pPr>
+        <w:pStyle w:val="ListParagraph"/>
+        <w:numPr>
+          <w:ilvl w:val="0"/>
+          <w:numId w:val="1"/>
+        </w:numPr>
+      </w:pPr>
+      <w:r>
+        <w:t>Abdelaziz Rashed email</w:t>
+      </w:r>
+    </w:p>
+    <w:p>
+      <w:pPr>
+        <w:pStyle w:val="ListParagraph"/>
+        <w:numPr>
+          <w:ilvl w:val="0"/>
+          <w:numId w:val="1"/>
+        </w:numPr>
+      </w:pPr>
+      <w:r>
+        <w:t>Abdelaziz Rashed phone numbers</w:t>
+      </w:r>
+    </w:p>
+    <w:p>
+      <w:r>
+        <w:t>Auth</w:t>
+      </w:r>
+    </w:p>
+    <w:p>
+      <w:pPr>
+        <w:pStyle w:val="ListParagraph"/>
+        <w:numPr>
+          <w:ilvl w:val="0"/>
+          <w:numId w:val="2"/>
+        </w:numPr>
+      </w:pPr>
+      <w:r>
+        <w:t>Username</w:t>
+      </w:r>
+    </w:p>
+    <w:p>
+      <w:pPr>
+        <w:pStyle w:val="ListParagraph"/>
+        <w:numPr>
+          <w:ilvl w:val="0"/>
+          <w:numId w:val="2"/>
+        </w:numPr>
+      </w:pPr>
+      <w:r>
+        <w:t>Email</w:t>
+      </w:r>
+    </w:p>
+    <w:p>
+      <w:pPr>
+        <w:pStyle w:val="ListParagraph"/>
+        <w:numPr>
+          <w:ilvl w:val="0"/>
+          <w:numId w:val="2"/>
+        </w:numPr>
+      </w:pPr>
+      <w:r>
+        <w:t>password</w:t>
+      </w:r>
+    </w:p>
+    <w:p>
+      <w:r>
+        <w:t>Certificates</w:t>
+      </w:r>
+    </w:p>
+    <w:p>
+      <w:pPr>
+        <w:pStyle w:val="ListParagraph"/>
+        <w:numPr>
+          <w:ilvl w:val="0"/>
+          <w:numId w:val="10"/>
+        </w:numPr>
+      </w:pPr>
+      <w:r>
+        <w:t>certificate id</w:t>
+      </w:r>
+    </w:p>
+    <w:p>
+      <w:pPr>
+        <w:pStyle w:val="ListParagraph"/>
+        <w:numPr>
+          <w:ilvl w:val="0"/>
+          <w:numId w:val="10"/>
+        </w:numPr>
+      </w:pPr>
+      <w:r>
+        <w:t>certificate title</w:t>
+      </w:r>
+    </w:p>
+    <w:p>
+      <w:pPr>
+        <w:pStyle w:val="ListParagraph"/>
+        <w:numPr>
+          <w:ilvl w:val="0"/>
+          <w:numId w:val="10"/>
+        </w:numPr>
+      </w:pPr>
+      <w:r>
+        <w:t>certificate short description</w:t>
+      </w:r>
+    </w:p>
+    <w:p>
+      <w:pPr>
+        <w:pStyle w:val="ListParagraph"/>
+        <w:numPr>
+          <w:ilvl w:val="0"/>
+          <w:numId w:val="10"/>
+        </w:numPr>
+      </w:pPr>
+      <w:r>
+        <w:t>certificate long description</w:t>
+      </w:r>
+    </w:p>
+    <w:p>
+      <w:pPr>
+        <w:pStyle w:val="ListParagraph"/>
+        <w:numPr>
+          <w:ilvl w:val="0"/>
+          <w:numId w:val="10"/>
+        </w:numPr>
+      </w:pPr>
+      <w:r>
+        <w:t>certificate link</w:t>
+      </w:r>
+    </w:p>
+    <w:p>
+      <w:pPr>
+        <w:pStyle w:val="ListParagraph"/>
+        <w:numPr>
+          <w:ilvl w:val="0"/>
+          <w:numId w:val="10"/>
+        </w:numPr>
+      </w:pPr>
+      <w:r>
+        <w:t>issuing entity</w:t>
+      </w:r>
+    </w:p>
+    <w:p>
+      <w:pPr>
+        <w:pStyle w:val="ListParagraph"/>
+        <w:numPr>
+          <w:ilvl w:val="0"/>
+          <w:numId w:val="10"/>
+        </w:numPr>
+      </w:pPr>
+      <w:r>
+        <w:t>issuing date</w:t>
+      </w:r>
     </w:p>
     <w:p>
       <w:r>

</xml_diff>